<commit_message>
Cherrypicking, reflog, stashing, garbage collection added
</commit_message>
<xml_diff>
--- a/Notes.docx
+++ b/Notes.docx
@@ -5935,14 +5935,7 @@
           <w:b/>
           <w:bCs/>
         </w:rPr>
-        <w:t>git shortlog -n</w:t>
-      </w:r>
-      <w:r>
-        <w:rPr>
-          <w:b/>
-          <w:bCs/>
-        </w:rPr>
-        <w:t xml:space="preserve"> -s</w:t>
+        <w:t>git shortlog -n -s</w:t>
       </w:r>
     </w:p>
     <w:p>
@@ -5978,14 +5971,7 @@
           <w:b/>
           <w:bCs/>
         </w:rPr>
-        <w:t>git shortlog -n -s</w:t>
-      </w:r>
-      <w:r>
-        <w:rPr>
-          <w:b/>
-          <w:bCs/>
-        </w:rPr>
-        <w:t xml:space="preserve"> -e</w:t>
+        <w:t>git shortlog -n -s -e</w:t>
       </w:r>
     </w:p>
     <w:p>
@@ -6173,21 +6159,7 @@
           <w:b/>
           <w:bCs/>
         </w:rPr>
-        <w:t>git log –pretty=format:”</w:t>
-      </w:r>
-      <w:r>
-        <w:rPr>
-          <w:b/>
-          <w:bCs/>
-        </w:rPr>
-        <w:t xml:space="preserve">%cn </w:t>
-      </w:r>
-      <w:r>
-        <w:rPr>
-          <w:b/>
-          <w:bCs/>
-        </w:rPr>
-        <w:t>%H”</w:t>
+        <w:t>git log –pretty=format:”%cn %H”</w:t>
       </w:r>
     </w:p>
     <w:p>
@@ -6212,13 +6184,7 @@
         <w:t>s</w:t>
       </w:r>
       <w:r>
-        <w:t xml:space="preserve"> SHA1 hash </w:t>
-      </w:r>
-      <w:r>
-        <w:t xml:space="preserve">and author </w:t>
-      </w:r>
-      <w:r>
-        <w:t>of all commits</w:t>
+        <w:t xml:space="preserve"> SHA1 hash and author of all commits</w:t>
       </w:r>
     </w:p>
     <w:p>
@@ -6569,21 +6535,7 @@
           <w:b/>
           <w:bCs/>
         </w:rPr>
-        <w:t>git reset –</w:t>
-      </w:r>
-      <w:r>
-        <w:rPr>
-          <w:b/>
-          <w:bCs/>
-        </w:rPr>
-        <w:t>soft</w:t>
-      </w:r>
-      <w:r>
-        <w:rPr>
-          <w:b/>
-          <w:bCs/>
-        </w:rPr>
-        <w:t xml:space="preserve"> &lt;hash&gt;   </w:t>
+        <w:t xml:space="preserve">git reset –soft &lt;hash&gt;   </w:t>
       </w:r>
     </w:p>
     <w:p>
@@ -6643,10 +6595,7 @@
         </w:tabs>
       </w:pPr>
       <w:r>
-        <w:t>Keep</w:t>
-      </w:r>
-      <w:r>
-        <w:t xml:space="preserve"> changes in staging area</w:t>
+        <w:t>Keep changes in staging area</w:t>
       </w:r>
     </w:p>
     <w:p>
@@ -6734,13 +6683,7 @@
         <w:t xml:space="preserve"> </w:t>
       </w:r>
       <w:r>
-        <w:t>After resetting</w:t>
-      </w:r>
-      <w:r>
-        <w:t>, it</w:t>
-      </w:r>
-      <w:r>
-        <w:t>;</w:t>
+        <w:t>After resetting, it;</w:t>
       </w:r>
     </w:p>
     <w:p>
@@ -6823,21 +6766,7 @@
           <w:b/>
           <w:bCs/>
         </w:rPr>
-        <w:t>git reset –</w:t>
-      </w:r>
-      <w:r>
-        <w:rPr>
-          <w:b/>
-          <w:bCs/>
-        </w:rPr>
-        <w:t>hard</w:t>
-      </w:r>
-      <w:r>
-        <w:rPr>
-          <w:b/>
-          <w:bCs/>
-        </w:rPr>
-        <w:t xml:space="preserve"> &lt;hash&gt;   </w:t>
+        <w:t xml:space="preserve">git reset –hard &lt;hash&gt;   </w:t>
       </w:r>
     </w:p>
     <w:p>
@@ -6861,13 +6790,7 @@
         <w:t xml:space="preserve"> </w:t>
       </w:r>
       <w:r>
-        <w:t>After resetting</w:t>
-      </w:r>
-      <w:r>
-        <w:t>, it</w:t>
-      </w:r>
-      <w:r>
-        <w:t>;</w:t>
+        <w:t>After resetting, it;</w:t>
       </w:r>
     </w:p>
     <w:p>
@@ -7252,14 +7175,7 @@
           <w:b/>
           <w:bCs/>
         </w:rPr>
-        <w:t xml:space="preserve">git </w:t>
-      </w:r>
-      <w:r>
-        <w:rPr>
-          <w:b/>
-          <w:bCs/>
-        </w:rPr>
-        <w:t>commit -amend -m “&lt;new desired message of the commit&gt;”</w:t>
+        <w:t>git commit -amend -m “&lt;new desired message of the commit&gt;”</w:t>
       </w:r>
     </w:p>
     <w:p>
@@ -7325,6 +7241,1007 @@
       </w:r>
     </w:p>
     <w:p/>
+    <w:p>
+      <w:pPr>
+        <w:rPr>
+          <w:b/>
+          <w:bCs/>
+          <w:sz w:val="28"/>
+          <w:szCs w:val="28"/>
+        </w:rPr>
+      </w:pPr>
+      <w:r>
+        <w:rPr>
+          <w:b/>
+          <w:bCs/>
+          <w:sz w:val="28"/>
+          <w:szCs w:val="28"/>
+        </w:rPr>
+        <w:t>CHERRY PICK</w:t>
+      </w:r>
+    </w:p>
+    <w:p>
+      <w:pPr>
+        <w:pStyle w:val="ListParagraph"/>
+        <w:numPr>
+          <w:ilvl w:val="0"/>
+          <w:numId w:val="5"/>
+        </w:numPr>
+        <w:rPr>
+          <w:b/>
+          <w:bCs/>
+          <w:sz w:val="28"/>
+          <w:szCs w:val="28"/>
+        </w:rPr>
+      </w:pPr>
+      <w:r>
+        <w:t>Allow us to take a</w:t>
+      </w:r>
+      <w:r>
+        <w:t xml:space="preserve">ny </w:t>
+      </w:r>
+      <w:r>
+        <w:t xml:space="preserve">one </w:t>
+      </w:r>
+      <w:r>
+        <w:t>commit</w:t>
+      </w:r>
+      <w:r>
+        <w:t xml:space="preserve"> from repo</w:t>
+      </w:r>
+      <w:r>
+        <w:t xml:space="preserve"> and insert into currently checkout branch as a last commit.</w:t>
+      </w:r>
+    </w:p>
+    <w:p>
+      <w:pPr>
+        <w:rPr>
+          <w:b/>
+          <w:bCs/>
+          <w:sz w:val="28"/>
+          <w:szCs w:val="28"/>
+        </w:rPr>
+      </w:pPr>
+    </w:p>
+    <w:p>
+      <w:pPr>
+        <w:rPr>
+          <w:b/>
+          <w:bCs/>
+        </w:rPr>
+      </w:pPr>
+      <w:r>
+        <w:rPr>
+          <w:b/>
+          <w:bCs/>
+        </w:rPr>
+        <w:t xml:space="preserve">Scenraio </w:t>
+      </w:r>
+    </w:p>
+    <w:p>
+      <w:r>
+        <w:rPr>
+          <w:b/>
+          <w:bCs/>
+        </w:rPr>
+        <w:sym w:font="Wingdings" w:char="F0E0"/>
+      </w:r>
+      <w:r>
+        <w:rPr>
+          <w:b/>
+          <w:bCs/>
+        </w:rPr>
+        <w:t xml:space="preserve"> </w:t>
+      </w:r>
+      <w:r>
+        <w:t>New branch created and we made some several commits.</w:t>
+      </w:r>
+    </w:p>
+    <w:p>
+      <w:r>
+        <w:sym w:font="Wingdings" w:char="F0E0"/>
+      </w:r>
+      <w:r>
+        <w:t xml:space="preserve"> After this we do not want to merge it but anly take the commit from there and insert it into main branch.</w:t>
+      </w:r>
+    </w:p>
+    <w:p>
+      <w:pPr>
+        <w:rPr>
+          <w:b/>
+          <w:bCs/>
+        </w:rPr>
+      </w:pPr>
+    </w:p>
+    <w:p>
+      <w:pPr>
+        <w:rPr>
+          <w:b/>
+          <w:bCs/>
+        </w:rPr>
+      </w:pPr>
+      <w:r>
+        <w:rPr>
+          <w:b/>
+          <w:bCs/>
+        </w:rPr>
+        <w:lastRenderedPageBreak/>
+        <w:t>git cherry-pick &lt;hash&gt;</w:t>
+      </w:r>
+    </w:p>
+    <w:p>
+      <w:r>
+        <w:rPr>
+          <w:b/>
+          <w:bCs/>
+        </w:rPr>
+        <w:sym w:font="Wingdings" w:char="F0E0"/>
+      </w:r>
+      <w:r>
+        <w:rPr>
+          <w:b/>
+          <w:bCs/>
+        </w:rPr>
+        <w:t xml:space="preserve"> </w:t>
+      </w:r>
+      <w:r>
+        <w:t>Takes the commit and inserts it into currently checkedout branch.</w:t>
+      </w:r>
+    </w:p>
+    <w:p>
+      <w:r>
+        <w:sym w:font="Wingdings" w:char="F0E0"/>
+      </w:r>
+      <w:r>
+        <w:t xml:space="preserve"> This command creates a new commit while inserting,</w:t>
+      </w:r>
+    </w:p>
+    <w:p/>
+    <w:p>
+      <w:pPr>
+        <w:rPr>
+          <w:b/>
+          <w:bCs/>
+        </w:rPr>
+      </w:pPr>
+      <w:r>
+        <w:rPr>
+          <w:b/>
+          <w:bCs/>
+        </w:rPr>
+        <w:t>git cherry-pick</w:t>
+      </w:r>
+      <w:r>
+        <w:rPr>
+          <w:b/>
+          <w:bCs/>
+        </w:rPr>
+        <w:t xml:space="preserve"> –no-commit</w:t>
+      </w:r>
+      <w:r>
+        <w:rPr>
+          <w:b/>
+          <w:bCs/>
+        </w:rPr>
+        <w:t xml:space="preserve"> &lt;hash&gt;</w:t>
+      </w:r>
+    </w:p>
+    <w:p>
+      <w:r>
+        <w:rPr>
+          <w:b/>
+          <w:bCs/>
+        </w:rPr>
+        <w:sym w:font="Wingdings" w:char="F0E0"/>
+      </w:r>
+      <w:r>
+        <w:rPr>
+          <w:b/>
+          <w:bCs/>
+        </w:rPr>
+        <w:t xml:space="preserve"> </w:t>
+      </w:r>
+      <w:r>
+        <w:t>Unlike the above command it does not commit  but only stages.</w:t>
+      </w:r>
+      <w:r>
+        <w:t xml:space="preserve"> (Allows us to commit with different messages)</w:t>
+      </w:r>
+    </w:p>
+    <w:p/>
+    <w:p/>
+    <w:p>
+      <w:pPr>
+        <w:rPr>
+          <w:b/>
+          <w:bCs/>
+          <w:sz w:val="28"/>
+          <w:szCs w:val="28"/>
+        </w:rPr>
+      </w:pPr>
+      <w:r>
+        <w:rPr>
+          <w:b/>
+          <w:bCs/>
+          <w:sz w:val="28"/>
+          <w:szCs w:val="28"/>
+        </w:rPr>
+        <w:t>REFLOG</w:t>
+      </w:r>
+    </w:p>
+    <w:p>
+      <w:pPr>
+        <w:pStyle w:val="ListParagraph"/>
+        <w:numPr>
+          <w:ilvl w:val="0"/>
+          <w:numId w:val="5"/>
+        </w:numPr>
+        <w:rPr>
+          <w:sz w:val="28"/>
+          <w:szCs w:val="28"/>
+        </w:rPr>
+      </w:pPr>
+      <w:r>
+        <w:t>Allows us checkout into sp</w:t>
+      </w:r>
+      <w:r>
+        <w:t>e</w:t>
+      </w:r>
+      <w:r>
+        <w:t>cific commit</w:t>
+      </w:r>
+      <w:r>
+        <w:t xml:space="preserve"> from the histor</w:t>
+      </w:r>
+      <w:r>
+        <w:t>y.</w:t>
+      </w:r>
+    </w:p>
+    <w:p>
+      <w:pPr>
+        <w:pStyle w:val="ListParagraph"/>
+        <w:numPr>
+          <w:ilvl w:val="0"/>
+          <w:numId w:val="5"/>
+        </w:numPr>
+        <w:rPr>
+          <w:sz w:val="28"/>
+          <w:szCs w:val="28"/>
+        </w:rPr>
+      </w:pPr>
+      <w:r>
+        <w:t>Operations in the reflog are stored by default 90 days.</w:t>
+      </w:r>
+    </w:p>
+    <w:p>
+      <w:pPr>
+        <w:pStyle w:val="ListParagraph"/>
+        <w:numPr>
+          <w:ilvl w:val="0"/>
+          <w:numId w:val="5"/>
+        </w:numPr>
+        <w:rPr>
+          <w:sz w:val="28"/>
+          <w:szCs w:val="28"/>
+        </w:rPr>
+      </w:pPr>
+      <w:r>
+        <w:t>For example, after hard reset we made. We can go back to old version wit hard reset of of the commit from the reflog history.</w:t>
+      </w:r>
+      <w:r>
+        <w:t>(With hard reset removed changes are going to be garbage collected 30 days later</w:t>
+      </w:r>
+      <w:r>
+        <w:t>. Thus, we can go back to previous commit with hard reset again.</w:t>
+      </w:r>
+      <w:r>
+        <w:t>)</w:t>
+      </w:r>
+    </w:p>
+    <w:p>
+      <w:pPr>
+        <w:pStyle w:val="ListParagraph"/>
+        <w:rPr>
+          <w:sz w:val="28"/>
+          <w:szCs w:val="28"/>
+        </w:rPr>
+      </w:pPr>
+      <w:r>
+        <w:rPr>
+          <w:noProof/>
+        </w:rPr>
+        <w:drawing>
+          <wp:inline distT="0" distB="0" distL="0" distR="0" wp14:anchorId="1ED3B564" wp14:editId="3AE292AC">
+            <wp:extent cx="5686425" cy="1981200"/>
+            <wp:effectExtent l="0" t="0" r="9525" b="0"/>
+            <wp:docPr id="1551379362" name="Picture 1" descr="A computer screen shot of text&#10;&#10;Description automatically generated"/>
+            <wp:cNvGraphicFramePr>
+              <a:graphicFrameLocks xmlns:a="http://schemas.openxmlformats.org/drawingml/2006/main" noChangeAspect="1"/>
+            </wp:cNvGraphicFramePr>
+            <a:graphic xmlns:a="http://schemas.openxmlformats.org/drawingml/2006/main">
+              <a:graphicData uri="http://schemas.openxmlformats.org/drawingml/2006/picture">
+                <pic:pic xmlns:pic="http://schemas.openxmlformats.org/drawingml/2006/picture">
+                  <pic:nvPicPr>
+                    <pic:cNvPr id="1551379362" name="Picture 1" descr="A computer screen shot of text&#10;&#10;Description automatically generated"/>
+                    <pic:cNvPicPr/>
+                  </pic:nvPicPr>
+                  <pic:blipFill>
+                    <a:blip r:embed="rId82"/>
+                    <a:stretch>
+                      <a:fillRect/>
+                    </a:stretch>
+                  </pic:blipFill>
+                  <pic:spPr>
+                    <a:xfrm>
+                      <a:off x="0" y="0"/>
+                      <a:ext cx="5686425" cy="1981200"/>
+                    </a:xfrm>
+                    <a:prstGeom prst="rect">
+                      <a:avLst/>
+                    </a:prstGeom>
+                  </pic:spPr>
+                </pic:pic>
+              </a:graphicData>
+            </a:graphic>
+          </wp:inline>
+        </w:drawing>
+      </w:r>
+    </w:p>
+    <w:p>
+      <w:pPr>
+        <w:pStyle w:val="ListParagraph"/>
+        <w:rPr>
+          <w:sz w:val="28"/>
+          <w:szCs w:val="28"/>
+        </w:rPr>
+      </w:pPr>
+      <w:r>
+        <w:rPr>
+          <w:noProof/>
+        </w:rPr>
+        <w:drawing>
+          <wp:inline distT="0" distB="0" distL="0" distR="0" wp14:anchorId="6C87E4E1" wp14:editId="4413BBD8">
+            <wp:extent cx="6029325" cy="1724660"/>
+            <wp:effectExtent l="0" t="0" r="9525" b="8890"/>
+            <wp:docPr id="238788868" name="Picture 1" descr="A computer screen shot of a computer program&#10;&#10;Description automatically generated"/>
+            <wp:cNvGraphicFramePr>
+              <a:graphicFrameLocks xmlns:a="http://schemas.openxmlformats.org/drawingml/2006/main" noChangeAspect="1"/>
+            </wp:cNvGraphicFramePr>
+            <a:graphic xmlns:a="http://schemas.openxmlformats.org/drawingml/2006/main">
+              <a:graphicData uri="http://schemas.openxmlformats.org/drawingml/2006/picture">
+                <pic:pic xmlns:pic="http://schemas.openxmlformats.org/drawingml/2006/picture">
+                  <pic:nvPicPr>
+                    <pic:cNvPr id="238788868" name="Picture 1" descr="A computer screen shot of a computer program&#10;&#10;Description automatically generated"/>
+                    <pic:cNvPicPr/>
+                  </pic:nvPicPr>
+                  <pic:blipFill rotWithShape="1">
+                    <a:blip r:embed="rId83"/>
+                    <a:srcRect r="-476"/>
+                    <a:stretch/>
+                  </pic:blipFill>
+                  <pic:spPr>
+                    <a:xfrm>
+                      <a:off x="0" y="0"/>
+                      <a:ext cx="6029325" cy="1724660"/>
+                    </a:xfrm>
+                    <a:prstGeom prst="rect">
+                      <a:avLst/>
+                    </a:prstGeom>
+                  </pic:spPr>
+                </pic:pic>
+              </a:graphicData>
+            </a:graphic>
+          </wp:inline>
+        </w:drawing>
+      </w:r>
+    </w:p>
+    <w:p>
+      <w:pPr>
+        <w:pStyle w:val="ListParagraph"/>
+        <w:rPr>
+          <w:sz w:val="28"/>
+          <w:szCs w:val="28"/>
+        </w:rPr>
+      </w:pPr>
+      <w:r>
+        <w:rPr>
+          <w:noProof/>
+        </w:rPr>
+        <w:lastRenderedPageBreak/>
+        <w:drawing>
+          <wp:inline distT="0" distB="0" distL="0" distR="0" wp14:anchorId="27D0A7DA" wp14:editId="132FBE54">
+            <wp:extent cx="5943600" cy="1866900"/>
+            <wp:effectExtent l="0" t="0" r="0" b="0"/>
+            <wp:docPr id="511988436" name="Picture 1" descr="A computer screen shot of a program&#10;&#10;Description automatically generated"/>
+            <wp:cNvGraphicFramePr>
+              <a:graphicFrameLocks xmlns:a="http://schemas.openxmlformats.org/drawingml/2006/main" noChangeAspect="1"/>
+            </wp:cNvGraphicFramePr>
+            <a:graphic xmlns:a="http://schemas.openxmlformats.org/drawingml/2006/main">
+              <a:graphicData uri="http://schemas.openxmlformats.org/drawingml/2006/picture">
+                <pic:pic xmlns:pic="http://schemas.openxmlformats.org/drawingml/2006/picture">
+                  <pic:nvPicPr>
+                    <pic:cNvPr id="511988436" name="Picture 1" descr="A computer screen shot of a program&#10;&#10;Description automatically generated"/>
+                    <pic:cNvPicPr/>
+                  </pic:nvPicPr>
+                  <pic:blipFill>
+                    <a:blip r:embed="rId84"/>
+                    <a:stretch>
+                      <a:fillRect/>
+                    </a:stretch>
+                  </pic:blipFill>
+                  <pic:spPr>
+                    <a:xfrm>
+                      <a:off x="0" y="0"/>
+                      <a:ext cx="5943600" cy="1866900"/>
+                    </a:xfrm>
+                    <a:prstGeom prst="rect">
+                      <a:avLst/>
+                    </a:prstGeom>
+                  </pic:spPr>
+                </pic:pic>
+              </a:graphicData>
+            </a:graphic>
+          </wp:inline>
+        </w:drawing>
+      </w:r>
+    </w:p>
+    <w:p>
+      <w:pPr>
+        <w:rPr>
+          <w:b/>
+          <w:bCs/>
+          <w:sz w:val="28"/>
+          <w:szCs w:val="28"/>
+        </w:rPr>
+      </w:pPr>
+      <w:r>
+        <w:rPr>
+          <w:b/>
+          <w:bCs/>
+        </w:rPr>
+        <w:t>git reflog</w:t>
+      </w:r>
+    </w:p>
+    <w:p>
+      <w:pPr>
+        <w:pStyle w:val="ListParagraph"/>
+        <w:numPr>
+          <w:ilvl w:val="0"/>
+          <w:numId w:val="5"/>
+        </w:numPr>
+        <w:rPr>
+          <w:b/>
+          <w:bCs/>
+          <w:sz w:val="28"/>
+          <w:szCs w:val="28"/>
+        </w:rPr>
+      </w:pPr>
+      <w:r>
+        <w:t>This command shows the entire history of all operations made in repository.</w:t>
+      </w:r>
+    </w:p>
+    <w:p>
+      <w:pPr>
+        <w:pStyle w:val="ListParagraph"/>
+        <w:numPr>
+          <w:ilvl w:val="0"/>
+          <w:numId w:val="5"/>
+        </w:numPr>
+        <w:rPr>
+          <w:b/>
+          <w:bCs/>
+          <w:sz w:val="28"/>
+          <w:szCs w:val="28"/>
+        </w:rPr>
+      </w:pPr>
+      <w:r>
+        <w:t xml:space="preserve">This command outputs only operations made in </w:t>
+      </w:r>
+      <w:r>
+        <w:rPr>
+          <w:b/>
+          <w:bCs/>
+        </w:rPr>
+        <w:t>local</w:t>
+      </w:r>
+      <w:r>
+        <w:t xml:space="preserve"> repository.</w:t>
+      </w:r>
+    </w:p>
+    <w:p>
+      <w:pPr>
+        <w:rPr>
+          <w:b/>
+          <w:bCs/>
+          <w:sz w:val="28"/>
+          <w:szCs w:val="28"/>
+        </w:rPr>
+      </w:pPr>
+      <w:r>
+        <w:rPr>
+          <w:noProof/>
+        </w:rPr>
+        <w:drawing>
+          <wp:inline distT="0" distB="0" distL="0" distR="0" wp14:anchorId="2C7883C0" wp14:editId="39445B92">
+            <wp:extent cx="5943600" cy="1948815"/>
+            <wp:effectExtent l="0" t="0" r="0" b="0"/>
+            <wp:docPr id="1995306806" name="Picture 1" descr="A screenshot of a computer program&#10;&#10;Description automatically generated"/>
+            <wp:cNvGraphicFramePr>
+              <a:graphicFrameLocks xmlns:a="http://schemas.openxmlformats.org/drawingml/2006/main" noChangeAspect="1"/>
+            </wp:cNvGraphicFramePr>
+            <a:graphic xmlns:a="http://schemas.openxmlformats.org/drawingml/2006/main">
+              <a:graphicData uri="http://schemas.openxmlformats.org/drawingml/2006/picture">
+                <pic:pic xmlns:pic="http://schemas.openxmlformats.org/drawingml/2006/picture">
+                  <pic:nvPicPr>
+                    <pic:cNvPr id="1995306806" name="Picture 1" descr="A screenshot of a computer program&#10;&#10;Description automatically generated"/>
+                    <pic:cNvPicPr/>
+                  </pic:nvPicPr>
+                  <pic:blipFill>
+                    <a:blip r:embed="rId85"/>
+                    <a:stretch>
+                      <a:fillRect/>
+                    </a:stretch>
+                  </pic:blipFill>
+                  <pic:spPr>
+                    <a:xfrm>
+                      <a:off x="0" y="0"/>
+                      <a:ext cx="5943600" cy="1948815"/>
+                    </a:xfrm>
+                    <a:prstGeom prst="rect">
+                      <a:avLst/>
+                    </a:prstGeom>
+                  </pic:spPr>
+                </pic:pic>
+              </a:graphicData>
+            </a:graphic>
+          </wp:inline>
+        </w:drawing>
+      </w:r>
+    </w:p>
+    <w:p/>
+    <w:p>
+      <w:pPr>
+        <w:rPr>
+          <w:b/>
+          <w:bCs/>
+        </w:rPr>
+      </w:pPr>
+      <w:r>
+        <w:rPr>
+          <w:b/>
+          <w:bCs/>
+        </w:rPr>
+        <w:t>git reflog show &lt;branch name&gt;</w:t>
+      </w:r>
+    </w:p>
+    <w:p>
+      <w:pPr>
+        <w:pStyle w:val="ListParagraph"/>
+        <w:numPr>
+          <w:ilvl w:val="0"/>
+          <w:numId w:val="5"/>
+        </w:numPr>
+        <w:rPr>
+          <w:b/>
+          <w:bCs/>
+        </w:rPr>
+      </w:pPr>
+      <w:r>
+        <w:t>Shows the all operations made in the exact branch.</w:t>
+      </w:r>
+    </w:p>
+    <w:p>
+      <w:pPr>
+        <w:rPr>
+          <w:b/>
+          <w:bCs/>
+        </w:rPr>
+      </w:pPr>
+    </w:p>
+    <w:p>
+      <w:pPr>
+        <w:rPr>
+          <w:b/>
+          <w:bCs/>
+        </w:rPr>
+      </w:pPr>
+    </w:p>
+    <w:p>
+      <w:pPr>
+        <w:rPr>
+          <w:b/>
+          <w:bCs/>
+          <w:sz w:val="28"/>
+          <w:szCs w:val="28"/>
+        </w:rPr>
+      </w:pPr>
+      <w:r>
+        <w:rPr>
+          <w:b/>
+          <w:bCs/>
+          <w:sz w:val="28"/>
+          <w:szCs w:val="28"/>
+        </w:rPr>
+        <w:t>STASHING</w:t>
+      </w:r>
+    </w:p>
+    <w:p>
+      <w:pPr>
+        <w:pStyle w:val="ListParagraph"/>
+        <w:numPr>
+          <w:ilvl w:val="0"/>
+          <w:numId w:val="5"/>
+        </w:numPr>
+        <w:rPr>
+          <w:b/>
+          <w:bCs/>
+        </w:rPr>
+      </w:pPr>
+      <w:r>
+        <w:t>Allows user to save uncommitted changes.</w:t>
+      </w:r>
+    </w:p>
+    <w:p>
+      <w:pPr>
+        <w:rPr>
+          <w:b/>
+          <w:bCs/>
+        </w:rPr>
+      </w:pPr>
+    </w:p>
+    <w:p>
+      <w:pPr>
+        <w:rPr>
+          <w:b/>
+          <w:bCs/>
+        </w:rPr>
+      </w:pPr>
+      <w:r>
+        <w:rPr>
+          <w:b/>
+          <w:bCs/>
+        </w:rPr>
+        <w:t>Scenario</w:t>
+      </w:r>
+    </w:p>
+    <w:p>
+      <w:pPr>
+        <w:pStyle w:val="ListParagraph"/>
+        <w:numPr>
+          <w:ilvl w:val="0"/>
+          <w:numId w:val="5"/>
+        </w:numPr>
+        <w:rPr>
+          <w:b/>
+          <w:bCs/>
+        </w:rPr>
+      </w:pPr>
+      <w:r>
+        <w:t>You are workin on the temp1 branch</w:t>
+      </w:r>
+      <w:r>
+        <w:t xml:space="preserve"> and</w:t>
+      </w:r>
+      <w:r>
+        <w:t xml:space="preserve"> you have changes in working directory and staging are in this branch</w:t>
+      </w:r>
+      <w:r>
+        <w:t>.</w:t>
+      </w:r>
+      <w:r>
+        <w:t xml:space="preserve"> After you are done with temp1, you want to checkout to temp2 branch but at the same time you don’t want to loose anything in temp1. Thus you stash changes in temp1. After you come to temp1 from temp2 you can retrieve stasched changes and continue your work.</w:t>
+      </w:r>
+    </w:p>
+    <w:p>
+      <w:pPr>
+        <w:ind w:left="360"/>
+        <w:rPr>
+          <w:b/>
+          <w:bCs/>
+        </w:rPr>
+      </w:pPr>
+      <w:r>
+        <w:rPr>
+          <w:b/>
+          <w:bCs/>
+        </w:rPr>
+        <w:lastRenderedPageBreak/>
+        <w:t>git stash</w:t>
+      </w:r>
+    </w:p>
+    <w:p>
+      <w:pPr>
+        <w:ind w:left="360"/>
+      </w:pPr>
+      <w:r>
+        <w:rPr>
+          <w:b/>
+          <w:bCs/>
+        </w:rPr>
+        <w:sym w:font="Wingdings" w:char="F0E0"/>
+      </w:r>
+      <w:r>
+        <w:rPr>
+          <w:b/>
+          <w:bCs/>
+        </w:rPr>
+        <w:t xml:space="preserve"> </w:t>
+      </w:r>
+      <w:r>
+        <w:t>After this command, git creates a temporary commit, stores the stashed changes in git repository. And it creates reference to the temp commit insided of the .git/refs/stash</w:t>
+      </w:r>
+    </w:p>
+    <w:p>
+      <w:pPr>
+        <w:ind w:left="360"/>
+      </w:pPr>
+    </w:p>
+    <w:p>
+      <w:pPr>
+        <w:ind w:left="360"/>
+        <w:rPr>
+          <w:b/>
+          <w:bCs/>
+        </w:rPr>
+      </w:pPr>
+      <w:r>
+        <w:rPr>
+          <w:b/>
+          <w:bCs/>
+        </w:rPr>
+        <w:t>git stash pop</w:t>
+      </w:r>
+    </w:p>
+    <w:p>
+      <w:pPr>
+        <w:ind w:left="360"/>
+      </w:pPr>
+      <w:r>
+        <w:rPr>
+          <w:b/>
+          <w:bCs/>
+        </w:rPr>
+        <w:sym w:font="Wingdings" w:char="F0E0"/>
+      </w:r>
+      <w:r>
+        <w:rPr>
+          <w:b/>
+          <w:bCs/>
+        </w:rPr>
+        <w:t xml:space="preserve"> </w:t>
+      </w:r>
+      <w:r>
+        <w:t>After git stash we pop them If we want to use it.</w:t>
+      </w:r>
+      <w:r>
+        <w:t xml:space="preserve"> After this commnad, git deletes the .git/refs/stash file.</w:t>
+      </w:r>
+    </w:p>
+    <w:p>
+      <w:pPr>
+        <w:ind w:left="360"/>
+      </w:pPr>
+    </w:p>
+    <w:p>
+      <w:pPr>
+        <w:ind w:left="360"/>
+      </w:pPr>
+      <w:r>
+        <w:t>in g</w:t>
+      </w:r>
+      <w:r>
+        <w:t>i</w:t>
+      </w:r>
+      <w:r>
+        <w:t>thub desktop</w:t>
+      </w:r>
+    </w:p>
+    <w:p>
+      <w:pPr>
+        <w:ind w:left="360"/>
+      </w:pPr>
+      <w:r>
+        <w:rPr>
+          <w:noProof/>
+        </w:rPr>
+        <w:drawing>
+          <wp:inline distT="0" distB="0" distL="0" distR="0" wp14:anchorId="61BCF750" wp14:editId="120B192A">
+            <wp:extent cx="5943600" cy="4114165"/>
+            <wp:effectExtent l="0" t="0" r="0" b="635"/>
+            <wp:docPr id="1645097353" name="Picture 1" descr="A screenshot of a computer&#10;&#10;Description automatically generated"/>
+            <wp:cNvGraphicFramePr>
+              <a:graphicFrameLocks xmlns:a="http://schemas.openxmlformats.org/drawingml/2006/main" noChangeAspect="1"/>
+            </wp:cNvGraphicFramePr>
+            <a:graphic xmlns:a="http://schemas.openxmlformats.org/drawingml/2006/main">
+              <a:graphicData uri="http://schemas.openxmlformats.org/drawingml/2006/picture">
+                <pic:pic xmlns:pic="http://schemas.openxmlformats.org/drawingml/2006/picture">
+                  <pic:nvPicPr>
+                    <pic:cNvPr id="1645097353" name="Picture 1" descr="A screenshot of a computer&#10;&#10;Description automatically generated"/>
+                    <pic:cNvPicPr/>
+                  </pic:nvPicPr>
+                  <pic:blipFill>
+                    <a:blip r:embed="rId86"/>
+                    <a:stretch>
+                      <a:fillRect/>
+                    </a:stretch>
+                  </pic:blipFill>
+                  <pic:spPr>
+                    <a:xfrm>
+                      <a:off x="0" y="0"/>
+                      <a:ext cx="5943600" cy="4114165"/>
+                    </a:xfrm>
+                    <a:prstGeom prst="rect">
+                      <a:avLst/>
+                    </a:prstGeom>
+                  </pic:spPr>
+                </pic:pic>
+              </a:graphicData>
+            </a:graphic>
+          </wp:inline>
+        </w:drawing>
+      </w:r>
+    </w:p>
+    <w:p>
+      <w:pPr>
+        <w:ind w:left="360"/>
+      </w:pPr>
+    </w:p>
+    <w:p>
+      <w:pPr>
+        <w:ind w:left="360"/>
+      </w:pPr>
+    </w:p>
+    <w:p>
+      <w:pPr>
+        <w:rPr>
+          <w:b/>
+          <w:bCs/>
+          <w:sz w:val="28"/>
+          <w:szCs w:val="28"/>
+        </w:rPr>
+      </w:pPr>
+      <w:r>
+        <w:rPr>
+          <w:b/>
+          <w:bCs/>
+          <w:sz w:val="28"/>
+          <w:szCs w:val="28"/>
+        </w:rPr>
+        <w:t>GARBAGE COLLEECTION</w:t>
+      </w:r>
+    </w:p>
+    <w:p>
+      <w:pPr>
+        <w:pStyle w:val="ListParagraph"/>
+        <w:numPr>
+          <w:ilvl w:val="0"/>
+          <w:numId w:val="5"/>
+        </w:numPr>
+        <w:rPr>
+          <w:b/>
+          <w:bCs/>
+        </w:rPr>
+      </w:pPr>
+      <w:r>
+        <w:t>G</w:t>
+      </w:r>
+      <w:r>
+        <w:t>arbage collector</w:t>
+      </w:r>
+      <w:r>
+        <w:t xml:space="preserve"> will delete absolute recor</w:t>
+      </w:r>
+      <w:r>
+        <w:t>d</w:t>
+      </w:r>
+      <w:r>
+        <w:t xml:space="preserve">s, and </w:t>
+      </w:r>
+      <w:r>
+        <w:t xml:space="preserve"> </w:t>
+      </w:r>
+      <w:r>
+        <w:t>packs git objects in a pack file</w:t>
+      </w:r>
+      <w:r>
+        <w:t>.</w:t>
+      </w:r>
+      <w:r>
+        <w:t xml:space="preserve"> (Pack file is archive of git objects</w:t>
+      </w:r>
+      <w:r>
+        <w:t xml:space="preserve"> that allows us to make git repository much more smaller</w:t>
+      </w:r>
+      <w:r>
+        <w:t>.</w:t>
+      </w:r>
+      <w:r>
+        <w:t>)</w:t>
+      </w:r>
+      <w:r>
+        <w:t xml:space="preserve"> </w:t>
+      </w:r>
+    </w:p>
+    <w:p>
+      <w:pPr>
+        <w:pStyle w:val="ListParagraph"/>
+        <w:numPr>
+          <w:ilvl w:val="0"/>
+          <w:numId w:val="5"/>
+        </w:numPr>
+        <w:rPr>
+          <w:b/>
+          <w:bCs/>
+        </w:rPr>
+      </w:pPr>
+      <w:r>
+        <w:t>removes unreachable objects, old reflog records</w:t>
+      </w:r>
+      <w:r>
+        <w:t>.</w:t>
+      </w:r>
+    </w:p>
+    <w:p>
+      <w:pPr>
+        <w:rPr>
+          <w:b/>
+          <w:bCs/>
+        </w:rPr>
+      </w:pPr>
+    </w:p>
+    <w:p>
+      <w:pPr>
+        <w:rPr>
+          <w:b/>
+          <w:bCs/>
+        </w:rPr>
+      </w:pPr>
+      <w:r>
+        <w:rPr>
+          <w:noProof/>
+        </w:rPr>
+        <w:drawing>
+          <wp:inline distT="0" distB="0" distL="0" distR="0" wp14:anchorId="7CB11280" wp14:editId="67CDA6FA">
+            <wp:extent cx="5943600" cy="5132705"/>
+            <wp:effectExtent l="0" t="0" r="0" b="0"/>
+            <wp:docPr id="70652936" name="Picture 1" descr="A computer screen shot of a program&#10;&#10;Description automatically generated"/>
+            <wp:cNvGraphicFramePr>
+              <a:graphicFrameLocks xmlns:a="http://schemas.openxmlformats.org/drawingml/2006/main" noChangeAspect="1"/>
+            </wp:cNvGraphicFramePr>
+            <a:graphic xmlns:a="http://schemas.openxmlformats.org/drawingml/2006/main">
+              <a:graphicData uri="http://schemas.openxmlformats.org/drawingml/2006/picture">
+                <pic:pic xmlns:pic="http://schemas.openxmlformats.org/drawingml/2006/picture">
+                  <pic:nvPicPr>
+                    <pic:cNvPr id="70652936" name="Picture 1" descr="A computer screen shot of a program&#10;&#10;Description automatically generated"/>
+                    <pic:cNvPicPr/>
+                  </pic:nvPicPr>
+                  <pic:blipFill>
+                    <a:blip r:embed="rId87"/>
+                    <a:stretch>
+                      <a:fillRect/>
+                    </a:stretch>
+                  </pic:blipFill>
+                  <pic:spPr>
+                    <a:xfrm>
+                      <a:off x="0" y="0"/>
+                      <a:ext cx="5943600" cy="5132705"/>
+                    </a:xfrm>
+                    <a:prstGeom prst="rect">
+                      <a:avLst/>
+                    </a:prstGeom>
+                  </pic:spPr>
+                </pic:pic>
+              </a:graphicData>
+            </a:graphic>
+          </wp:inline>
+        </w:drawing>
+      </w:r>
+    </w:p>
+    <w:p>
+      <w:pPr>
+        <w:ind w:left="360"/>
+      </w:pPr>
+    </w:p>
     <w:sectPr>
       <w:pgSz w:w="12240" w:h="15840"/>
       <w:pgMar w:top="1440" w:right="1440" w:bottom="1440" w:left="1440" w:header="720" w:footer="720" w:gutter="0"/>

</xml_diff>